<commit_message>
ejercicio 5 + test code
</commit_message>
<xml_diff>
--- a/ejercicio.docx
+++ b/ejercicio.docx
@@ -337,6 +337,7 @@
           <w:color w:val="37474F"/>
           <w:sz w:val="21"/>
           <w:szCs w:val="21"/>
+          <w:highlight w:val="yellow"/>
           <w:lang w:eastAsia="en-GB"/>
         </w:rPr>
         <w:t>Defineix</w:t>
@@ -348,6 +349,7 @@
           <w:color w:val="37474F"/>
           <w:sz w:val="21"/>
           <w:szCs w:val="21"/>
+          <w:highlight w:val="yellow"/>
           <w:lang w:eastAsia="en-GB"/>
         </w:rPr>
         <w:t xml:space="preserve"> una variable de </w:t>
@@ -359,6 +361,7 @@
           <w:color w:val="37474F"/>
           <w:sz w:val="21"/>
           <w:szCs w:val="21"/>
+          <w:highlight w:val="yellow"/>
           <w:lang w:eastAsia="en-GB"/>
         </w:rPr>
         <w:t>cada</w:t>
@@ -370,6 +373,7 @@
           <w:color w:val="37474F"/>
           <w:sz w:val="21"/>
           <w:szCs w:val="21"/>
+          <w:highlight w:val="yellow"/>
           <w:lang w:eastAsia="en-GB"/>
         </w:rPr>
         <w:t xml:space="preserve"> </w:t>
@@ -381,6 +385,7 @@
           <w:color w:val="37474F"/>
           <w:sz w:val="21"/>
           <w:szCs w:val="21"/>
+          <w:highlight w:val="yellow"/>
           <w:lang w:eastAsia="en-GB"/>
         </w:rPr>
         <w:t>tipus</w:t>
@@ -392,6 +397,7 @@
           <w:color w:val="37474F"/>
           <w:sz w:val="21"/>
           <w:szCs w:val="21"/>
+          <w:highlight w:val="yellow"/>
           <w:lang w:eastAsia="en-GB"/>
         </w:rPr>
         <w:t>: </w:t>
@@ -404,6 +410,7 @@
           <w:color w:val="37474F"/>
           <w:sz w:val="21"/>
           <w:szCs w:val="21"/>
+          <w:highlight w:val="yellow"/>
           <w:lang w:eastAsia="en-GB"/>
         </w:rPr>
         <w:t>integer</w:t>
@@ -414,6 +421,7 @@
           <w:color w:val="37474F"/>
           <w:sz w:val="21"/>
           <w:szCs w:val="21"/>
+          <w:highlight w:val="yellow"/>
           <w:lang w:eastAsia="en-GB"/>
         </w:rPr>
         <w:t>, </w:t>
@@ -426,6 +434,7 @@
           <w:color w:val="37474F"/>
           <w:sz w:val="21"/>
           <w:szCs w:val="21"/>
+          <w:highlight w:val="yellow"/>
           <w:lang w:eastAsia="en-GB"/>
         </w:rPr>
         <w:t>double</w:t>
@@ -436,6 +445,7 @@
           <w:color w:val="37474F"/>
           <w:sz w:val="21"/>
           <w:szCs w:val="21"/>
+          <w:highlight w:val="yellow"/>
           <w:lang w:eastAsia="en-GB"/>
         </w:rPr>
         <w:t>, </w:t>
@@ -448,6 +458,7 @@
           <w:color w:val="37474F"/>
           <w:sz w:val="21"/>
           <w:szCs w:val="21"/>
+          <w:highlight w:val="yellow"/>
           <w:lang w:eastAsia="en-GB"/>
         </w:rPr>
         <w:t>string</w:t>
@@ -458,6 +469,7 @@
           <w:color w:val="37474F"/>
           <w:sz w:val="21"/>
           <w:szCs w:val="21"/>
+          <w:highlight w:val="yellow"/>
           <w:lang w:eastAsia="en-GB"/>
         </w:rPr>
         <w:t> </w:t>
@@ -469,6 +481,7 @@
           <w:color w:val="37474F"/>
           <w:sz w:val="21"/>
           <w:szCs w:val="21"/>
+          <w:highlight w:val="yellow"/>
           <w:lang w:eastAsia="en-GB"/>
         </w:rPr>
         <w:t>i</w:t>
@@ -480,6 +493,7 @@
           <w:color w:val="37474F"/>
           <w:sz w:val="21"/>
           <w:szCs w:val="21"/>
+          <w:highlight w:val="yellow"/>
           <w:lang w:eastAsia="en-GB"/>
         </w:rPr>
         <w:t> </w:t>
@@ -493,6 +507,7 @@
           <w:color w:val="37474F"/>
           <w:sz w:val="21"/>
           <w:szCs w:val="21"/>
+          <w:highlight w:val="yellow"/>
           <w:lang w:eastAsia="en-GB"/>
         </w:rPr>
         <w:t>boolean</w:t>
@@ -504,6 +519,7 @@
           <w:color w:val="37474F"/>
           <w:sz w:val="21"/>
           <w:szCs w:val="21"/>
+          <w:highlight w:val="yellow"/>
           <w:lang w:eastAsia="en-GB"/>
         </w:rPr>
         <w:t xml:space="preserve">. </w:t>
@@ -515,6 +531,7 @@
           <w:color w:val="37474F"/>
           <w:sz w:val="21"/>
           <w:szCs w:val="21"/>
+          <w:highlight w:val="yellow"/>
           <w:lang w:eastAsia="en-GB"/>
         </w:rPr>
         <w:t>Imprimeix</w:t>
@@ -526,6 +543,7 @@
           <w:color w:val="37474F"/>
           <w:sz w:val="21"/>
           <w:szCs w:val="21"/>
+          <w:highlight w:val="yellow"/>
           <w:lang w:eastAsia="en-GB"/>
         </w:rPr>
         <w:t xml:space="preserve">-les per </w:t>
@@ -537,6 +555,7 @@
           <w:color w:val="37474F"/>
           <w:sz w:val="21"/>
           <w:szCs w:val="21"/>
+          <w:highlight w:val="yellow"/>
           <w:lang w:eastAsia="en-GB"/>
         </w:rPr>
         <w:t>pantalla</w:t>
@@ -548,6 +567,7 @@
           <w:color w:val="37474F"/>
           <w:sz w:val="21"/>
           <w:szCs w:val="21"/>
+          <w:highlight w:val="yellow"/>
           <w:lang w:eastAsia="en-GB"/>
         </w:rPr>
         <w:t>.</w:t>
@@ -1368,16 +1388,18 @@
           <w:color w:val="37474F"/>
           <w:sz w:val="21"/>
           <w:szCs w:val="21"/>
-          <w:lang w:eastAsia="en-GB"/>
-        </w:rPr>
-      </w:pPr>
-      <w:proofErr w:type="spellStart"/>
-      <w:r>
-        <w:rPr>
-          <w:rFonts w:ascii="Arial" w:eastAsia="Times New Roman" w:hAnsi="Arial" w:cs="Arial"/>
-          <w:color w:val="37474F"/>
-          <w:sz w:val="21"/>
-          <w:szCs w:val="21"/>
+          <w:highlight w:val="yellow"/>
+          <w:lang w:eastAsia="en-GB"/>
+        </w:rPr>
+      </w:pPr>
+      <w:proofErr w:type="spellStart"/>
+      <w:r>
+        <w:rPr>
+          <w:rFonts w:ascii="Arial" w:eastAsia="Times New Roman" w:hAnsi="Arial" w:cs="Arial"/>
+          <w:color w:val="37474F"/>
+          <w:sz w:val="21"/>
+          <w:szCs w:val="21"/>
+          <w:highlight w:val="yellow"/>
           <w:lang w:eastAsia="en-GB"/>
         </w:rPr>
         <w:t>Imprimeix</w:t>
@@ -1389,6 +1411,7 @@
           <w:color w:val="37474F"/>
           <w:sz w:val="21"/>
           <w:szCs w:val="21"/>
+          <w:highlight w:val="yellow"/>
           <w:lang w:eastAsia="en-GB"/>
         </w:rPr>
         <w:t xml:space="preserve"> per </w:t>
@@ -1400,6 +1423,7 @@
           <w:color w:val="37474F"/>
           <w:sz w:val="21"/>
           <w:szCs w:val="21"/>
+          <w:highlight w:val="yellow"/>
           <w:lang w:eastAsia="en-GB"/>
         </w:rPr>
         <w:t>pantalla</w:t>
@@ -1411,6 +1435,7 @@
           <w:color w:val="37474F"/>
           <w:sz w:val="21"/>
           <w:szCs w:val="21"/>
+          <w:highlight w:val="yellow"/>
           <w:lang w:eastAsia="en-GB"/>
         </w:rPr>
         <w:t xml:space="preserve"> </w:t>
@@ -1422,6 +1447,7 @@
           <w:color w:val="37474F"/>
           <w:sz w:val="21"/>
           <w:szCs w:val="21"/>
+          <w:highlight w:val="yellow"/>
           <w:lang w:eastAsia="en-GB"/>
         </w:rPr>
         <w:t>l'string</w:t>
@@ -1433,6 +1459,7 @@
           <w:color w:val="37474F"/>
           <w:sz w:val="21"/>
           <w:szCs w:val="21"/>
+          <w:highlight w:val="yellow"/>
           <w:lang w:eastAsia="en-GB"/>
         </w:rPr>
         <w:t xml:space="preserve"> </w:t>
@@ -1444,6 +1471,7 @@
           <w:color w:val="37474F"/>
           <w:sz w:val="21"/>
           <w:szCs w:val="21"/>
+          <w:highlight w:val="yellow"/>
           <w:lang w:eastAsia="en-GB"/>
         </w:rPr>
         <w:t>en</w:t>
@@ -1455,6 +1483,7 @@
           <w:color w:val="37474F"/>
           <w:sz w:val="21"/>
           <w:szCs w:val="21"/>
+          <w:highlight w:val="yellow"/>
           <w:lang w:eastAsia="en-GB"/>
         </w:rPr>
         <w:t xml:space="preserve"> </w:t>
@@ -1466,6 +1495,7 @@
           <w:color w:val="37474F"/>
           <w:sz w:val="21"/>
           <w:szCs w:val="21"/>
+          <w:highlight w:val="yellow"/>
           <w:lang w:eastAsia="en-GB"/>
         </w:rPr>
         <w:t>ordre</w:t>
@@ -1477,6 +1507,7 @@
           <w:color w:val="37474F"/>
           <w:sz w:val="21"/>
           <w:szCs w:val="21"/>
+          <w:highlight w:val="yellow"/>
           <w:lang w:eastAsia="en-GB"/>
         </w:rPr>
         <w:t xml:space="preserve"> invers de </w:t>
@@ -1488,6 +1519,7 @@
           <w:color w:val="37474F"/>
           <w:sz w:val="21"/>
           <w:szCs w:val="21"/>
+          <w:highlight w:val="yellow"/>
           <w:lang w:eastAsia="en-GB"/>
         </w:rPr>
         <w:t>caràcters</w:t>
@@ -1499,6 +1531,7 @@
           <w:color w:val="37474F"/>
           <w:sz w:val="21"/>
           <w:szCs w:val="21"/>
+          <w:highlight w:val="yellow"/>
           <w:lang w:eastAsia="en-GB"/>
         </w:rPr>
         <w:t>.</w:t>
@@ -1776,8 +1809,6 @@
           <w:lang w:eastAsia="en-GB"/>
         </w:rPr>
       </w:pPr>
-      <w:bookmarkStart w:id="0" w:name="_GoBack"/>
-      <w:bookmarkEnd w:id="0"/>
       <w:r>
         <w:rPr>
           <w:rFonts w:ascii="Arial" w:eastAsia="Times New Roman" w:hAnsi="Arial" w:cs="Arial"/>
@@ -1844,15 +1875,17 @@
           <w:color w:val="37474F"/>
           <w:sz w:val="21"/>
           <w:szCs w:val="21"/>
-          <w:lang w:eastAsia="en-GB"/>
-        </w:rPr>
-      </w:pPr>
-      <w:r>
-        <w:rPr>
-          <w:rFonts w:ascii="Arial" w:eastAsia="Times New Roman" w:hAnsi="Arial" w:cs="Arial"/>
-          <w:color w:val="37474F"/>
-          <w:sz w:val="21"/>
-          <w:szCs w:val="21"/>
+          <w:highlight w:val="yellow"/>
+          <w:lang w:eastAsia="en-GB"/>
+        </w:rPr>
+      </w:pPr>
+      <w:r>
+        <w:rPr>
+          <w:rFonts w:ascii="Arial" w:eastAsia="Times New Roman" w:hAnsi="Arial" w:cs="Arial"/>
+          <w:color w:val="37474F"/>
+          <w:sz w:val="21"/>
+          <w:szCs w:val="21"/>
+          <w:highlight w:val="yellow"/>
           <w:lang w:eastAsia="en-GB"/>
         </w:rPr>
         <w:t xml:space="preserve">a) </w:t>
@@ -1864,6 +1897,7 @@
           <w:color w:val="37474F"/>
           <w:sz w:val="21"/>
           <w:szCs w:val="21"/>
+          <w:highlight w:val="yellow"/>
           <w:lang w:eastAsia="en-GB"/>
         </w:rPr>
         <w:t>Declara</w:t>
@@ -1875,6 +1909,7 @@
           <w:color w:val="37474F"/>
           <w:sz w:val="21"/>
           <w:szCs w:val="21"/>
+          <w:highlight w:val="yellow"/>
           <w:lang w:eastAsia="en-GB"/>
         </w:rPr>
         <w:t xml:space="preserve"> dues variables </w:t>
@@ -1887,6 +1922,7 @@
           <w:color w:val="37474F"/>
           <w:sz w:val="21"/>
           <w:szCs w:val="21"/>
+          <w:highlight w:val="yellow"/>
           <w:lang w:eastAsia="en-GB"/>
         </w:rPr>
         <w:t xml:space="preserve">X </w:t>
@@ -1900,6 +1936,7 @@
           <w:color w:val="37474F"/>
           <w:sz w:val="21"/>
           <w:szCs w:val="21"/>
+          <w:highlight w:val="yellow"/>
           <w:lang w:eastAsia="en-GB"/>
         </w:rPr>
         <w:t>i</w:t>
@@ -1913,6 +1950,7 @@
           <w:color w:val="37474F"/>
           <w:sz w:val="21"/>
           <w:szCs w:val="21"/>
+          <w:highlight w:val="yellow"/>
           <w:lang w:eastAsia="en-GB"/>
         </w:rPr>
         <w:t xml:space="preserve"> Y</w:t>
@@ -1923,6 +1961,7 @@
           <w:color w:val="37474F"/>
           <w:sz w:val="21"/>
           <w:szCs w:val="21"/>
+          <w:highlight w:val="yellow"/>
           <w:lang w:eastAsia="en-GB"/>
         </w:rPr>
         <w:t xml:space="preserve"> de </w:t>
@@ -1934,6 +1973,7 @@
           <w:color w:val="37474F"/>
           <w:sz w:val="21"/>
           <w:szCs w:val="21"/>
+          <w:highlight w:val="yellow"/>
           <w:lang w:eastAsia="en-GB"/>
         </w:rPr>
         <w:t>tipus</w:t>
@@ -1945,6 +1985,7 @@
           <w:color w:val="37474F"/>
           <w:sz w:val="21"/>
           <w:szCs w:val="21"/>
+          <w:highlight w:val="yellow"/>
           <w:lang w:eastAsia="en-GB"/>
         </w:rPr>
         <w:t xml:space="preserve"> int, dues variables</w:t>
@@ -1957,6 +1998,7 @@
           <w:color w:val="37474F"/>
           <w:sz w:val="21"/>
           <w:szCs w:val="21"/>
+          <w:highlight w:val="yellow"/>
           <w:lang w:eastAsia="en-GB"/>
         </w:rPr>
         <w:t xml:space="preserve"> N </w:t>
@@ -1970,6 +2012,7 @@
           <w:color w:val="37474F"/>
           <w:sz w:val="21"/>
           <w:szCs w:val="21"/>
+          <w:highlight w:val="yellow"/>
           <w:lang w:eastAsia="en-GB"/>
         </w:rPr>
         <w:t>i</w:t>
@@ -1983,6 +2026,7 @@
           <w:color w:val="37474F"/>
           <w:sz w:val="21"/>
           <w:szCs w:val="21"/>
+          <w:highlight w:val="yellow"/>
           <w:lang w:eastAsia="en-GB"/>
         </w:rPr>
         <w:t xml:space="preserve"> M</w:t>
@@ -1993,6 +2037,7 @@
           <w:color w:val="37474F"/>
           <w:sz w:val="21"/>
           <w:szCs w:val="21"/>
+          <w:highlight w:val="yellow"/>
           <w:lang w:eastAsia="en-GB"/>
         </w:rPr>
         <w:t xml:space="preserve"> de </w:t>
@@ -2004,6 +2049,7 @@
           <w:color w:val="37474F"/>
           <w:sz w:val="21"/>
           <w:szCs w:val="21"/>
+          <w:highlight w:val="yellow"/>
           <w:lang w:eastAsia="en-GB"/>
         </w:rPr>
         <w:t>tipus</w:t>
@@ -2015,6 +2061,7 @@
           <w:color w:val="37474F"/>
           <w:sz w:val="21"/>
           <w:szCs w:val="21"/>
+          <w:highlight w:val="yellow"/>
           <w:lang w:eastAsia="en-GB"/>
         </w:rPr>
         <w:t xml:space="preserve"> double </w:t>
@@ -2026,6 +2073,7 @@
           <w:color w:val="37474F"/>
           <w:sz w:val="21"/>
           <w:szCs w:val="21"/>
+          <w:highlight w:val="yellow"/>
           <w:lang w:eastAsia="en-GB"/>
         </w:rPr>
         <w:t>i</w:t>
@@ -2037,6 +2085,7 @@
           <w:color w:val="37474F"/>
           <w:sz w:val="21"/>
           <w:szCs w:val="21"/>
+          <w:highlight w:val="yellow"/>
           <w:lang w:eastAsia="en-GB"/>
         </w:rPr>
         <w:t xml:space="preserve"> </w:t>
@@ -2048,6 +2097,7 @@
           <w:color w:val="37474F"/>
           <w:sz w:val="21"/>
           <w:szCs w:val="21"/>
+          <w:highlight w:val="yellow"/>
           <w:lang w:eastAsia="en-GB"/>
         </w:rPr>
         <w:t>assigna</w:t>
@@ -2059,6 +2109,7 @@
           <w:color w:val="37474F"/>
           <w:sz w:val="21"/>
           <w:szCs w:val="21"/>
+          <w:highlight w:val="yellow"/>
           <w:lang w:eastAsia="en-GB"/>
         </w:rPr>
         <w:t xml:space="preserve"> a </w:t>
@@ -2070,6 +2121,7 @@
           <w:color w:val="37474F"/>
           <w:sz w:val="21"/>
           <w:szCs w:val="21"/>
+          <w:highlight w:val="yellow"/>
           <w:lang w:eastAsia="en-GB"/>
         </w:rPr>
         <w:t>cadascuna</w:t>
@@ -2081,6 +2133,7 @@
           <w:color w:val="37474F"/>
           <w:sz w:val="21"/>
           <w:szCs w:val="21"/>
+          <w:highlight w:val="yellow"/>
           <w:lang w:eastAsia="en-GB"/>
         </w:rPr>
         <w:t xml:space="preserve"> un </w:t>
@@ -2092,6 +2145,7 @@
           <w:color w:val="37474F"/>
           <w:sz w:val="21"/>
           <w:szCs w:val="21"/>
+          <w:highlight w:val="yellow"/>
           <w:lang w:eastAsia="en-GB"/>
         </w:rPr>
         <w:t>valor</w:t>
@@ -2103,6 +2157,7 @@
           <w:color w:val="37474F"/>
           <w:sz w:val="21"/>
           <w:szCs w:val="21"/>
+          <w:highlight w:val="yellow"/>
           <w:lang w:eastAsia="en-GB"/>
         </w:rPr>
         <w:t xml:space="preserve">. A </w:t>
@@ -2114,6 +2169,7 @@
           <w:color w:val="37474F"/>
           <w:sz w:val="21"/>
           <w:szCs w:val="21"/>
+          <w:highlight w:val="yellow"/>
           <w:lang w:eastAsia="en-GB"/>
         </w:rPr>
         <w:t>continuació</w:t>
@@ -2125,6 +2181,7 @@
           <w:color w:val="37474F"/>
           <w:sz w:val="21"/>
           <w:szCs w:val="21"/>
+          <w:highlight w:val="yellow"/>
           <w:lang w:eastAsia="en-GB"/>
         </w:rPr>
         <w:t xml:space="preserve">, </w:t>
@@ -2136,6 +2193,7 @@
           <w:color w:val="37474F"/>
           <w:sz w:val="21"/>
           <w:szCs w:val="21"/>
+          <w:highlight w:val="yellow"/>
           <w:lang w:eastAsia="en-GB"/>
         </w:rPr>
         <w:t>mostra</w:t>
@@ -2147,6 +2205,7 @@
           <w:color w:val="37474F"/>
           <w:sz w:val="21"/>
           <w:szCs w:val="21"/>
+          <w:highlight w:val="yellow"/>
           <w:lang w:eastAsia="en-GB"/>
         </w:rPr>
         <w:t xml:space="preserve"> per </w:t>
@@ -2158,6 +2217,7 @@
           <w:color w:val="37474F"/>
           <w:sz w:val="21"/>
           <w:szCs w:val="21"/>
+          <w:highlight w:val="yellow"/>
           <w:lang w:eastAsia="en-GB"/>
         </w:rPr>
         <w:t>pantalla</w:t>
@@ -2169,6 +2229,7 @@
           <w:color w:val="37474F"/>
           <w:sz w:val="21"/>
           <w:szCs w:val="21"/>
+          <w:highlight w:val="yellow"/>
           <w:lang w:eastAsia="en-GB"/>
         </w:rPr>
         <w:t xml:space="preserve"> per a </w:t>
@@ -2181,6 +2242,7 @@
           <w:color w:val="37474F"/>
           <w:sz w:val="21"/>
           <w:szCs w:val="21"/>
+          <w:highlight w:val="yellow"/>
           <w:lang w:eastAsia="en-GB"/>
         </w:rPr>
         <w:t xml:space="preserve">X </w:t>
@@ -2194,6 +2256,7 @@
           <w:color w:val="37474F"/>
           <w:sz w:val="21"/>
           <w:szCs w:val="21"/>
+          <w:highlight w:val="yellow"/>
           <w:lang w:eastAsia="en-GB"/>
         </w:rPr>
         <w:t>i</w:t>
@@ -2207,6 +2270,7 @@
           <w:color w:val="37474F"/>
           <w:sz w:val="21"/>
           <w:szCs w:val="21"/>
+          <w:highlight w:val="yellow"/>
           <w:lang w:eastAsia="en-GB"/>
         </w:rPr>
         <w:t xml:space="preserve"> Y</w:t>
@@ -2217,6 +2281,7 @@
           <w:color w:val="37474F"/>
           <w:sz w:val="21"/>
           <w:szCs w:val="21"/>
+          <w:highlight w:val="yellow"/>
           <w:lang w:eastAsia="en-GB"/>
         </w:rPr>
         <w:t>:</w:t>
@@ -2235,15 +2300,17 @@
           <w:color w:val="37474F"/>
           <w:sz w:val="21"/>
           <w:szCs w:val="21"/>
-          <w:lang w:eastAsia="en-GB"/>
-        </w:rPr>
-      </w:pPr>
-      <w:r>
-        <w:rPr>
-          <w:rFonts w:ascii="Arial" w:eastAsia="Times New Roman" w:hAnsi="Arial" w:cs="Arial"/>
-          <w:color w:val="37474F"/>
-          <w:sz w:val="21"/>
-          <w:szCs w:val="21"/>
+          <w:highlight w:val="yellow"/>
+          <w:lang w:eastAsia="en-GB"/>
+        </w:rPr>
+      </w:pPr>
+      <w:r>
+        <w:rPr>
+          <w:rFonts w:ascii="Arial" w:eastAsia="Times New Roman" w:hAnsi="Arial" w:cs="Arial"/>
+          <w:color w:val="37474F"/>
+          <w:sz w:val="21"/>
+          <w:szCs w:val="21"/>
+          <w:highlight w:val="yellow"/>
           <w:lang w:eastAsia="en-GB"/>
         </w:rPr>
         <w:t xml:space="preserve">El </w:t>
@@ -2255,6 +2322,7 @@
           <w:color w:val="37474F"/>
           <w:sz w:val="21"/>
           <w:szCs w:val="21"/>
+          <w:highlight w:val="yellow"/>
           <w:lang w:eastAsia="en-GB"/>
         </w:rPr>
         <w:t>valor</w:t>
@@ -2266,6 +2334,7 @@
           <w:color w:val="37474F"/>
           <w:sz w:val="21"/>
           <w:szCs w:val="21"/>
+          <w:highlight w:val="yellow"/>
           <w:lang w:eastAsia="en-GB"/>
         </w:rPr>
         <w:t xml:space="preserve"> de </w:t>
@@ -2277,6 +2346,7 @@
           <w:color w:val="37474F"/>
           <w:sz w:val="21"/>
           <w:szCs w:val="21"/>
+          <w:highlight w:val="yellow"/>
           <w:lang w:eastAsia="en-GB"/>
         </w:rPr>
         <w:t>cada</w:t>
@@ -2288,6 +2358,7 @@
           <w:color w:val="37474F"/>
           <w:sz w:val="21"/>
           <w:szCs w:val="21"/>
+          <w:highlight w:val="yellow"/>
           <w:lang w:eastAsia="en-GB"/>
         </w:rPr>
         <w:t xml:space="preserve"> variable.</w:t>
@@ -2306,15 +2377,17 @@
           <w:color w:val="37474F"/>
           <w:sz w:val="21"/>
           <w:szCs w:val="21"/>
-          <w:lang w:eastAsia="en-GB"/>
-        </w:rPr>
-      </w:pPr>
-      <w:r>
-        <w:rPr>
-          <w:rFonts w:ascii="Arial" w:eastAsia="Times New Roman" w:hAnsi="Arial" w:cs="Arial"/>
-          <w:color w:val="37474F"/>
-          <w:sz w:val="21"/>
-          <w:szCs w:val="21"/>
+          <w:highlight w:val="yellow"/>
+          <w:lang w:eastAsia="en-GB"/>
+        </w:rPr>
+      </w:pPr>
+      <w:r>
+        <w:rPr>
+          <w:rFonts w:ascii="Arial" w:eastAsia="Times New Roman" w:hAnsi="Arial" w:cs="Arial"/>
+          <w:color w:val="37474F"/>
+          <w:sz w:val="21"/>
+          <w:szCs w:val="21"/>
+          <w:highlight w:val="yellow"/>
           <w:lang w:eastAsia="en-GB"/>
         </w:rPr>
         <w:t xml:space="preserve">La </w:t>
@@ -2326,6 +2399,7 @@
           <w:color w:val="37474F"/>
           <w:sz w:val="21"/>
           <w:szCs w:val="21"/>
+          <w:highlight w:val="yellow"/>
           <w:lang w:eastAsia="en-GB"/>
         </w:rPr>
         <w:t>suma</w:t>
@@ -2337,6 +2411,7 @@
           <w:color w:val="37474F"/>
           <w:sz w:val="21"/>
           <w:szCs w:val="21"/>
+          <w:highlight w:val="yellow"/>
           <w:lang w:eastAsia="en-GB"/>
         </w:rPr>
         <w:t>.</w:t>
@@ -2355,15 +2430,17 @@
           <w:color w:val="37474F"/>
           <w:sz w:val="21"/>
           <w:szCs w:val="21"/>
-          <w:lang w:eastAsia="en-GB"/>
-        </w:rPr>
-      </w:pPr>
-      <w:r>
-        <w:rPr>
-          <w:rFonts w:ascii="Arial" w:eastAsia="Times New Roman" w:hAnsi="Arial" w:cs="Arial"/>
-          <w:color w:val="37474F"/>
-          <w:sz w:val="21"/>
-          <w:szCs w:val="21"/>
+          <w:highlight w:val="yellow"/>
+          <w:lang w:eastAsia="en-GB"/>
+        </w:rPr>
+      </w:pPr>
+      <w:r>
+        <w:rPr>
+          <w:rFonts w:ascii="Arial" w:eastAsia="Times New Roman" w:hAnsi="Arial" w:cs="Arial"/>
+          <w:color w:val="37474F"/>
+          <w:sz w:val="21"/>
+          <w:szCs w:val="21"/>
+          <w:highlight w:val="yellow"/>
           <w:lang w:eastAsia="en-GB"/>
         </w:rPr>
         <w:t xml:space="preserve">La </w:t>
@@ -2375,6 +2452,7 @@
           <w:color w:val="37474F"/>
           <w:sz w:val="21"/>
           <w:szCs w:val="21"/>
+          <w:highlight w:val="yellow"/>
           <w:lang w:eastAsia="en-GB"/>
         </w:rPr>
         <w:t>resta</w:t>
@@ -2386,6 +2464,7 @@
           <w:color w:val="37474F"/>
           <w:sz w:val="21"/>
           <w:szCs w:val="21"/>
+          <w:highlight w:val="yellow"/>
           <w:lang w:eastAsia="en-GB"/>
         </w:rPr>
         <w:t>.</w:t>
@@ -2404,15 +2483,17 @@
           <w:color w:val="37474F"/>
           <w:sz w:val="21"/>
           <w:szCs w:val="21"/>
-          <w:lang w:eastAsia="en-GB"/>
-        </w:rPr>
-      </w:pPr>
-      <w:r>
-        <w:rPr>
-          <w:rFonts w:ascii="Arial" w:eastAsia="Times New Roman" w:hAnsi="Arial" w:cs="Arial"/>
-          <w:color w:val="37474F"/>
-          <w:sz w:val="21"/>
-          <w:szCs w:val="21"/>
+          <w:highlight w:val="yellow"/>
+          <w:lang w:eastAsia="en-GB"/>
+        </w:rPr>
+      </w:pPr>
+      <w:r>
+        <w:rPr>
+          <w:rFonts w:ascii="Arial" w:eastAsia="Times New Roman" w:hAnsi="Arial" w:cs="Arial"/>
+          <w:color w:val="37474F"/>
+          <w:sz w:val="21"/>
+          <w:szCs w:val="21"/>
+          <w:highlight w:val="yellow"/>
           <w:lang w:eastAsia="en-GB"/>
         </w:rPr>
         <w:t xml:space="preserve">El </w:t>
@@ -2424,6 +2505,7 @@
           <w:color w:val="37474F"/>
           <w:sz w:val="21"/>
           <w:szCs w:val="21"/>
+          <w:highlight w:val="yellow"/>
           <w:lang w:eastAsia="en-GB"/>
         </w:rPr>
         <w:t>producte</w:t>
@@ -2435,6 +2517,7 @@
           <w:color w:val="37474F"/>
           <w:sz w:val="21"/>
           <w:szCs w:val="21"/>
+          <w:highlight w:val="yellow"/>
           <w:lang w:eastAsia="en-GB"/>
         </w:rPr>
         <w:t>.</w:t>
@@ -2453,26 +2536,30 @@
           <w:color w:val="37474F"/>
           <w:sz w:val="21"/>
           <w:szCs w:val="21"/>
-          <w:lang w:eastAsia="en-GB"/>
-        </w:rPr>
-      </w:pPr>
-      <w:r>
-        <w:rPr>
-          <w:rFonts w:ascii="Arial" w:eastAsia="Times New Roman" w:hAnsi="Arial" w:cs="Arial"/>
-          <w:color w:val="37474F"/>
-          <w:sz w:val="21"/>
-          <w:szCs w:val="21"/>
+          <w:highlight w:val="yellow"/>
+          <w:lang w:eastAsia="en-GB"/>
+        </w:rPr>
+      </w:pPr>
+      <w:r>
+        <w:rPr>
+          <w:rFonts w:ascii="Arial" w:eastAsia="Times New Roman" w:hAnsi="Arial" w:cs="Arial"/>
+          <w:color w:val="37474F"/>
+          <w:sz w:val="21"/>
+          <w:szCs w:val="21"/>
+          <w:highlight w:val="yellow"/>
           <w:lang w:eastAsia="en-GB"/>
         </w:rPr>
         <w:t xml:space="preserve">El </w:t>
       </w:r>
       <w:proofErr w:type="spellStart"/>
-      <w:r>
-        <w:rPr>
-          <w:rFonts w:ascii="Arial" w:eastAsia="Times New Roman" w:hAnsi="Arial" w:cs="Arial"/>
-          <w:color w:val="37474F"/>
-          <w:sz w:val="21"/>
-          <w:szCs w:val="21"/>
+      <w:proofErr w:type="gramStart"/>
+      <w:r>
+        <w:rPr>
+          <w:rFonts w:ascii="Arial" w:eastAsia="Times New Roman" w:hAnsi="Arial" w:cs="Arial"/>
+          <w:color w:val="37474F"/>
+          <w:sz w:val="21"/>
+          <w:szCs w:val="21"/>
+          <w:highlight w:val="yellow"/>
           <w:lang w:eastAsia="en-GB"/>
         </w:rPr>
         <w:t>mòdul</w:t>
@@ -2484,9 +2571,33 @@
           <w:color w:val="37474F"/>
           <w:sz w:val="21"/>
           <w:szCs w:val="21"/>
+          <w:highlight w:val="yellow"/>
           <w:lang w:eastAsia="en-GB"/>
         </w:rPr>
         <w:t>.</w:t>
+      </w:r>
+      <w:r>
+        <w:rPr>
+          <w:rFonts w:ascii="Arial" w:eastAsia="Times New Roman" w:hAnsi="Arial" w:cs="Arial"/>
+          <w:color w:val="37474F"/>
+          <w:sz w:val="21"/>
+          <w:szCs w:val="21"/>
+          <w:highlight w:val="yellow"/>
+          <w:lang w:eastAsia="en-GB"/>
+        </w:rPr>
+        <w:t>%</w:t>
+      </w:r>
+      <w:proofErr w:type="gramEnd"/>
+      <w:r>
+        <w:rPr>
+          <w:rFonts w:ascii="Arial" w:eastAsia="Times New Roman" w:hAnsi="Arial" w:cs="Arial"/>
+          <w:color w:val="37474F"/>
+          <w:sz w:val="21"/>
+          <w:szCs w:val="21"/>
+          <w:highlight w:val="yellow"/>
+          <w:lang w:eastAsia="en-GB"/>
+        </w:rPr>
+        <w:t xml:space="preserve"> </w:t>
       </w:r>
     </w:p>
     <w:p>
@@ -2498,15 +2609,17 @@
           <w:color w:val="37474F"/>
           <w:sz w:val="21"/>
           <w:szCs w:val="21"/>
-          <w:lang w:eastAsia="en-GB"/>
-        </w:rPr>
-      </w:pPr>
-      <w:r>
-        <w:rPr>
-          <w:rFonts w:ascii="Arial" w:eastAsia="Times New Roman" w:hAnsi="Arial" w:cs="Arial"/>
-          <w:color w:val="37474F"/>
-          <w:sz w:val="21"/>
-          <w:szCs w:val="21"/>
+          <w:highlight w:val="yellow"/>
+          <w:lang w:eastAsia="en-GB"/>
+        </w:rPr>
+      </w:pPr>
+      <w:r>
+        <w:rPr>
+          <w:rFonts w:ascii="Arial" w:eastAsia="Times New Roman" w:hAnsi="Arial" w:cs="Arial"/>
+          <w:color w:val="37474F"/>
+          <w:sz w:val="21"/>
+          <w:szCs w:val="21"/>
+          <w:highlight w:val="yellow"/>
           <w:lang w:eastAsia="en-GB"/>
         </w:rPr>
         <w:t>Per</w:t>
@@ -2519,6 +2632,7 @@
           <w:color w:val="37474F"/>
           <w:sz w:val="21"/>
           <w:szCs w:val="21"/>
+          <w:highlight w:val="yellow"/>
           <w:lang w:eastAsia="en-GB"/>
         </w:rPr>
         <w:t xml:space="preserve"> N </w:t>
@@ -2532,6 +2646,7 @@
           <w:color w:val="37474F"/>
           <w:sz w:val="21"/>
           <w:szCs w:val="21"/>
+          <w:highlight w:val="yellow"/>
           <w:lang w:eastAsia="en-GB"/>
         </w:rPr>
         <w:t>i</w:t>
@@ -2545,6 +2660,7 @@
           <w:color w:val="37474F"/>
           <w:sz w:val="21"/>
           <w:szCs w:val="21"/>
+          <w:highlight w:val="yellow"/>
           <w:lang w:eastAsia="en-GB"/>
         </w:rPr>
         <w:t xml:space="preserve"> M</w:t>
@@ -2555,6 +2671,7 @@
           <w:color w:val="37474F"/>
           <w:sz w:val="21"/>
           <w:szCs w:val="21"/>
+          <w:highlight w:val="yellow"/>
           <w:lang w:eastAsia="en-GB"/>
         </w:rPr>
         <w:t> </w:t>
@@ -2566,6 +2683,7 @@
           <w:color w:val="37474F"/>
           <w:sz w:val="21"/>
           <w:szCs w:val="21"/>
+          <w:highlight w:val="yellow"/>
           <w:lang w:eastAsia="en-GB"/>
         </w:rPr>
         <w:t>realitzaràs</w:t>
@@ -2577,6 +2695,7 @@
           <w:color w:val="37474F"/>
           <w:sz w:val="21"/>
           <w:szCs w:val="21"/>
+          <w:highlight w:val="yellow"/>
           <w:lang w:eastAsia="en-GB"/>
         </w:rPr>
         <w:t xml:space="preserve"> el </w:t>
@@ -2588,6 +2707,7 @@
           <w:color w:val="37474F"/>
           <w:sz w:val="21"/>
           <w:szCs w:val="21"/>
+          <w:highlight w:val="yellow"/>
           <w:lang w:eastAsia="en-GB"/>
         </w:rPr>
         <w:t>mateix</w:t>
@@ -2599,6 +2719,7 @@
           <w:color w:val="37474F"/>
           <w:sz w:val="21"/>
           <w:szCs w:val="21"/>
+          <w:highlight w:val="yellow"/>
           <w:lang w:eastAsia="en-GB"/>
         </w:rPr>
         <w:t>.</w:t>
@@ -2622,6 +2743,7 @@
           <w:color w:val="37474F"/>
           <w:sz w:val="21"/>
           <w:szCs w:val="21"/>
+          <w:highlight w:val="yellow"/>
           <w:lang w:eastAsia="en-GB"/>
         </w:rPr>
         <w:t xml:space="preserve">Per a </w:t>
@@ -2633,6 +2755,7 @@
           <w:color w:val="37474F"/>
           <w:sz w:val="21"/>
           <w:szCs w:val="21"/>
+          <w:highlight w:val="yellow"/>
           <w:lang w:eastAsia="en-GB"/>
         </w:rPr>
         <w:t>totes</w:t>
@@ -2644,6 +2767,7 @@
           <w:color w:val="37474F"/>
           <w:sz w:val="21"/>
           <w:szCs w:val="21"/>
+          <w:highlight w:val="yellow"/>
           <w:lang w:eastAsia="en-GB"/>
         </w:rPr>
         <w:t xml:space="preserve"> les variables (X, Y, N, M):</w:t>
@@ -2662,15 +2786,17 @@
           <w:color w:val="37474F"/>
           <w:sz w:val="21"/>
           <w:szCs w:val="21"/>
-          <w:lang w:eastAsia="en-GB"/>
-        </w:rPr>
-      </w:pPr>
-      <w:r>
-        <w:rPr>
-          <w:rFonts w:ascii="Arial" w:eastAsia="Times New Roman" w:hAnsi="Arial" w:cs="Arial"/>
-          <w:color w:val="37474F"/>
-          <w:sz w:val="21"/>
-          <w:szCs w:val="21"/>
+          <w:highlight w:val="yellow"/>
+          <w:lang w:eastAsia="en-GB"/>
+        </w:rPr>
+      </w:pPr>
+      <w:r>
+        <w:rPr>
+          <w:rFonts w:ascii="Arial" w:eastAsia="Times New Roman" w:hAnsi="Arial" w:cs="Arial"/>
+          <w:color w:val="37474F"/>
+          <w:sz w:val="21"/>
+          <w:szCs w:val="21"/>
+          <w:highlight w:val="yellow"/>
           <w:lang w:eastAsia="en-GB"/>
         </w:rPr>
         <w:t xml:space="preserve">El </w:t>
@@ -2682,6 +2808,7 @@
           <w:color w:val="37474F"/>
           <w:sz w:val="21"/>
           <w:szCs w:val="21"/>
+          <w:highlight w:val="yellow"/>
           <w:lang w:eastAsia="en-GB"/>
         </w:rPr>
         <w:t>doble</w:t>
@@ -2693,6 +2820,7 @@
           <w:color w:val="37474F"/>
           <w:sz w:val="21"/>
           <w:szCs w:val="21"/>
+          <w:highlight w:val="yellow"/>
           <w:lang w:eastAsia="en-GB"/>
         </w:rPr>
         <w:t xml:space="preserve"> de </w:t>
@@ -2704,6 +2832,7 @@
           <w:color w:val="37474F"/>
           <w:sz w:val="21"/>
           <w:szCs w:val="21"/>
+          <w:highlight w:val="yellow"/>
           <w:lang w:eastAsia="en-GB"/>
         </w:rPr>
         <w:t>cada</w:t>
@@ -2715,6 +2844,7 @@
           <w:color w:val="37474F"/>
           <w:sz w:val="21"/>
           <w:szCs w:val="21"/>
+          <w:highlight w:val="yellow"/>
           <w:lang w:eastAsia="en-GB"/>
         </w:rPr>
         <w:t xml:space="preserve"> variable.</w:t>
@@ -2733,15 +2863,17 @@
           <w:color w:val="37474F"/>
           <w:sz w:val="21"/>
           <w:szCs w:val="21"/>
-          <w:lang w:eastAsia="en-GB"/>
-        </w:rPr>
-      </w:pPr>
-      <w:r>
-        <w:rPr>
-          <w:rFonts w:ascii="Arial" w:eastAsia="Times New Roman" w:hAnsi="Arial" w:cs="Arial"/>
-          <w:color w:val="37474F"/>
-          <w:sz w:val="21"/>
-          <w:szCs w:val="21"/>
+          <w:highlight w:val="yellow"/>
+          <w:lang w:eastAsia="en-GB"/>
+        </w:rPr>
+      </w:pPr>
+      <w:r>
+        <w:rPr>
+          <w:rFonts w:ascii="Arial" w:eastAsia="Times New Roman" w:hAnsi="Arial" w:cs="Arial"/>
+          <w:color w:val="37474F"/>
+          <w:sz w:val="21"/>
+          <w:szCs w:val="21"/>
+          <w:highlight w:val="yellow"/>
           <w:lang w:eastAsia="en-GB"/>
         </w:rPr>
         <w:t xml:space="preserve">La </w:t>
@@ -2753,6 +2885,7 @@
           <w:color w:val="37474F"/>
           <w:sz w:val="21"/>
           <w:szCs w:val="21"/>
+          <w:highlight w:val="yellow"/>
           <w:lang w:eastAsia="en-GB"/>
         </w:rPr>
         <w:t>suma</w:t>
@@ -2764,6 +2897,7 @@
           <w:color w:val="37474F"/>
           <w:sz w:val="21"/>
           <w:szCs w:val="21"/>
+          <w:highlight w:val="yellow"/>
           <w:lang w:eastAsia="en-GB"/>
         </w:rPr>
         <w:t xml:space="preserve"> de totes les variables.</w:t>
@@ -2782,15 +2916,17 @@
           <w:color w:val="37474F"/>
           <w:sz w:val="21"/>
           <w:szCs w:val="21"/>
-          <w:lang w:eastAsia="en-GB"/>
-        </w:rPr>
-      </w:pPr>
-      <w:r>
-        <w:rPr>
-          <w:rFonts w:ascii="Arial" w:eastAsia="Times New Roman" w:hAnsi="Arial" w:cs="Arial"/>
-          <w:color w:val="37474F"/>
-          <w:sz w:val="21"/>
-          <w:szCs w:val="21"/>
+          <w:highlight w:val="yellow"/>
+          <w:lang w:eastAsia="en-GB"/>
+        </w:rPr>
+      </w:pPr>
+      <w:r>
+        <w:rPr>
+          <w:rFonts w:ascii="Arial" w:eastAsia="Times New Roman" w:hAnsi="Arial" w:cs="Arial"/>
+          <w:color w:val="37474F"/>
+          <w:sz w:val="21"/>
+          <w:szCs w:val="21"/>
+          <w:highlight w:val="yellow"/>
           <w:lang w:eastAsia="en-GB"/>
         </w:rPr>
         <w:t xml:space="preserve">El </w:t>
@@ -2802,6 +2938,7 @@
           <w:color w:val="37474F"/>
           <w:sz w:val="21"/>
           <w:szCs w:val="21"/>
+          <w:highlight w:val="yellow"/>
           <w:lang w:eastAsia="en-GB"/>
         </w:rPr>
         <w:t>producte</w:t>
@@ -2813,6 +2950,7 @@
           <w:color w:val="37474F"/>
           <w:sz w:val="21"/>
           <w:szCs w:val="21"/>
+          <w:highlight w:val="yellow"/>
           <w:lang w:eastAsia="en-GB"/>
         </w:rPr>
         <w:t xml:space="preserve"> de totes les variables.</w:t>
@@ -2847,6 +2985,7 @@
           <w:color w:val="37474F"/>
           <w:sz w:val="21"/>
           <w:szCs w:val="21"/>
+          <w:highlight w:val="yellow"/>
           <w:lang w:eastAsia="en-GB"/>
         </w:rPr>
         <w:t>Crea</w:t>
@@ -2858,6 +2997,7 @@
           <w:color w:val="37474F"/>
           <w:sz w:val="21"/>
           <w:szCs w:val="21"/>
+          <w:highlight w:val="yellow"/>
           <w:lang w:eastAsia="en-GB"/>
         </w:rPr>
         <w:t xml:space="preserve"> una </w:t>
@@ -2869,6 +3009,7 @@
           <w:color w:val="37474F"/>
           <w:sz w:val="21"/>
           <w:szCs w:val="21"/>
+          <w:highlight w:val="yellow"/>
           <w:lang w:eastAsia="en-GB"/>
         </w:rPr>
         <w:t>funció</w:t>
@@ -2880,6 +3021,7 @@
           <w:color w:val="37474F"/>
           <w:sz w:val="21"/>
           <w:szCs w:val="21"/>
+          <w:highlight w:val="yellow"/>
           <w:lang w:eastAsia="en-GB"/>
         </w:rPr>
         <w:t> </w:t>
@@ -2893,6 +3035,7 @@
           <w:color w:val="37474F"/>
           <w:sz w:val="21"/>
           <w:szCs w:val="21"/>
+          <w:highlight w:val="yellow"/>
           <w:lang w:eastAsia="en-GB"/>
         </w:rPr>
         <w:t>Calculadora</w:t>
@@ -2904,6 +3047,7 @@
           <w:color w:val="37474F"/>
           <w:sz w:val="21"/>
           <w:szCs w:val="21"/>
+          <w:highlight w:val="yellow"/>
           <w:lang w:eastAsia="en-GB"/>
         </w:rPr>
         <w:t xml:space="preserve"> que </w:t>
@@ -2915,6 +3059,7 @@
           <w:color w:val="37474F"/>
           <w:sz w:val="21"/>
           <w:szCs w:val="21"/>
+          <w:highlight w:val="yellow"/>
           <w:lang w:eastAsia="en-GB"/>
         </w:rPr>
         <w:t>entri</w:t>
@@ -2926,6 +3071,7 @@
           <w:color w:val="37474F"/>
           <w:sz w:val="21"/>
           <w:szCs w:val="21"/>
+          <w:highlight w:val="yellow"/>
           <w:lang w:eastAsia="en-GB"/>
         </w:rPr>
         <w:t xml:space="preserve"> dos </w:t>
@@ -2937,6 +3083,7 @@
           <w:color w:val="37474F"/>
           <w:sz w:val="21"/>
           <w:szCs w:val="21"/>
+          <w:highlight w:val="yellow"/>
           <w:lang w:eastAsia="en-GB"/>
         </w:rPr>
         <w:t>nombres</w:t>
@@ -2948,6 +3095,7 @@
           <w:color w:val="37474F"/>
           <w:sz w:val="21"/>
           <w:szCs w:val="21"/>
+          <w:highlight w:val="yellow"/>
           <w:lang w:eastAsia="en-GB"/>
         </w:rPr>
         <w:t xml:space="preserve"> per </w:t>
@@ -2959,6 +3107,7 @@
           <w:color w:val="37474F"/>
           <w:sz w:val="21"/>
           <w:szCs w:val="21"/>
+          <w:highlight w:val="yellow"/>
           <w:lang w:eastAsia="en-GB"/>
         </w:rPr>
         <w:t>paràmetre</w:t>
@@ -2970,6 +3119,7 @@
           <w:color w:val="37474F"/>
           <w:sz w:val="21"/>
           <w:szCs w:val="21"/>
+          <w:highlight w:val="yellow"/>
           <w:lang w:eastAsia="en-GB"/>
         </w:rPr>
         <w:t xml:space="preserve">, </w:t>
@@ -2981,6 +3131,7 @@
           <w:color w:val="37474F"/>
           <w:sz w:val="21"/>
           <w:szCs w:val="21"/>
+          <w:highlight w:val="yellow"/>
           <w:lang w:eastAsia="en-GB"/>
         </w:rPr>
         <w:t>i</w:t>
@@ -2992,6 +3143,7 @@
           <w:color w:val="37474F"/>
           <w:sz w:val="21"/>
           <w:szCs w:val="21"/>
+          <w:highlight w:val="yellow"/>
           <w:lang w:eastAsia="en-GB"/>
         </w:rPr>
         <w:t xml:space="preserve"> </w:t>
@@ -3003,6 +3155,7 @@
           <w:color w:val="37474F"/>
           <w:sz w:val="21"/>
           <w:szCs w:val="21"/>
+          <w:highlight w:val="yellow"/>
           <w:lang w:eastAsia="en-GB"/>
         </w:rPr>
         <w:t>en</w:t>
@@ -3014,6 +3167,7 @@
           <w:color w:val="37474F"/>
           <w:sz w:val="21"/>
           <w:szCs w:val="21"/>
+          <w:highlight w:val="yellow"/>
           <w:lang w:eastAsia="en-GB"/>
         </w:rPr>
         <w:t xml:space="preserve"> un tercer </w:t>
@@ -3025,6 +3179,7 @@
           <w:color w:val="37474F"/>
           <w:sz w:val="21"/>
           <w:szCs w:val="21"/>
+          <w:highlight w:val="yellow"/>
           <w:lang w:eastAsia="en-GB"/>
         </w:rPr>
         <w:t>paràmetre</w:t>
@@ -3036,6 +3191,7 @@
           <w:color w:val="37474F"/>
           <w:sz w:val="21"/>
           <w:szCs w:val="21"/>
+          <w:highlight w:val="yellow"/>
           <w:lang w:eastAsia="en-GB"/>
         </w:rPr>
         <w:t xml:space="preserve"> et </w:t>
@@ -3047,6 +3203,7 @@
           <w:color w:val="37474F"/>
           <w:sz w:val="21"/>
           <w:szCs w:val="21"/>
+          <w:highlight w:val="yellow"/>
           <w:lang w:eastAsia="en-GB"/>
         </w:rPr>
         <w:t>permeti</w:t>
@@ -3058,6 +3215,7 @@
           <w:color w:val="37474F"/>
           <w:sz w:val="21"/>
           <w:szCs w:val="21"/>
+          <w:highlight w:val="yellow"/>
           <w:lang w:eastAsia="en-GB"/>
         </w:rPr>
         <w:t xml:space="preserve"> </w:t>
@@ -3069,6 +3227,7 @@
           <w:color w:val="37474F"/>
           <w:sz w:val="21"/>
           <w:szCs w:val="21"/>
+          <w:highlight w:val="yellow"/>
           <w:lang w:eastAsia="en-GB"/>
         </w:rPr>
         <w:t>fer</w:t>
@@ -3080,6 +3239,7 @@
           <w:color w:val="37474F"/>
           <w:sz w:val="21"/>
           <w:szCs w:val="21"/>
+          <w:highlight w:val="yellow"/>
           <w:lang w:eastAsia="en-GB"/>
         </w:rPr>
         <w:t xml:space="preserve"> la </w:t>
@@ -3091,6 +3251,7 @@
           <w:color w:val="37474F"/>
           <w:sz w:val="21"/>
           <w:szCs w:val="21"/>
+          <w:highlight w:val="yellow"/>
           <w:lang w:eastAsia="en-GB"/>
         </w:rPr>
         <w:t>suma</w:t>
@@ -3102,6 +3263,7 @@
           <w:color w:val="37474F"/>
           <w:sz w:val="21"/>
           <w:szCs w:val="21"/>
+          <w:highlight w:val="yellow"/>
           <w:lang w:eastAsia="en-GB"/>
         </w:rPr>
         <w:t xml:space="preserve">, la </w:t>
@@ -3113,6 +3275,7 @@
           <w:color w:val="37474F"/>
           <w:sz w:val="21"/>
           <w:szCs w:val="21"/>
+          <w:highlight w:val="yellow"/>
           <w:lang w:eastAsia="en-GB"/>
         </w:rPr>
         <w:t>resta</w:t>
@@ -3124,6 +3287,7 @@
           <w:color w:val="37474F"/>
           <w:sz w:val="21"/>
           <w:szCs w:val="21"/>
+          <w:highlight w:val="yellow"/>
           <w:lang w:eastAsia="en-GB"/>
         </w:rPr>
         <w:t xml:space="preserve">, la </w:t>
@@ -3135,6 +3299,7 @@
           <w:color w:val="37474F"/>
           <w:sz w:val="21"/>
           <w:szCs w:val="21"/>
+          <w:highlight w:val="yellow"/>
           <w:lang w:eastAsia="en-GB"/>
         </w:rPr>
         <w:t>multiplicació</w:t>
@@ -3146,6 +3311,7 @@
           <w:color w:val="37474F"/>
           <w:sz w:val="21"/>
           <w:szCs w:val="21"/>
+          <w:highlight w:val="yellow"/>
           <w:lang w:eastAsia="en-GB"/>
         </w:rPr>
         <w:t xml:space="preserve"> o la </w:t>
@@ -3157,6 +3323,7 @@
           <w:color w:val="37474F"/>
           <w:sz w:val="21"/>
           <w:szCs w:val="21"/>
+          <w:highlight w:val="yellow"/>
           <w:lang w:eastAsia="en-GB"/>
         </w:rPr>
         <w:t>divisió</w:t>
@@ -3168,6 +3335,7 @@
           <w:color w:val="37474F"/>
           <w:sz w:val="21"/>
           <w:szCs w:val="21"/>
+          <w:highlight w:val="yellow"/>
           <w:lang w:eastAsia="en-GB"/>
         </w:rPr>
         <w:t xml:space="preserve"> </w:t>
@@ -3179,6 +3347,7 @@
           <w:color w:val="37474F"/>
           <w:sz w:val="21"/>
           <w:szCs w:val="21"/>
+          <w:highlight w:val="yellow"/>
           <w:lang w:eastAsia="en-GB"/>
         </w:rPr>
         <w:t>dels</w:t>
@@ -3190,6 +3359,7 @@
           <w:color w:val="37474F"/>
           <w:sz w:val="21"/>
           <w:szCs w:val="21"/>
+          <w:highlight w:val="yellow"/>
           <w:lang w:eastAsia="en-GB"/>
         </w:rPr>
         <w:t xml:space="preserve"> dos </w:t>
@@ -3201,6 +3371,7 @@
           <w:color w:val="37474F"/>
           <w:sz w:val="21"/>
           <w:szCs w:val="21"/>
+          <w:highlight w:val="yellow"/>
           <w:lang w:eastAsia="en-GB"/>
         </w:rPr>
         <w:t>nombres</w:t>
@@ -3212,6 +3383,7 @@
           <w:color w:val="37474F"/>
           <w:sz w:val="21"/>
           <w:szCs w:val="21"/>
+          <w:highlight w:val="yellow"/>
           <w:lang w:eastAsia="en-GB"/>
         </w:rPr>
         <w:t>.</w:t>
@@ -3303,6 +3475,7 @@
           <w:color w:val="37474F"/>
           <w:sz w:val="21"/>
           <w:szCs w:val="21"/>
+          <w:highlight w:val="yellow"/>
           <w:lang w:eastAsia="en-GB"/>
         </w:rPr>
         <w:t xml:space="preserve">Fes un </w:t>
@@ -3314,6 +3487,7 @@
           <w:color w:val="37474F"/>
           <w:sz w:val="21"/>
           <w:szCs w:val="21"/>
+          <w:highlight w:val="yellow"/>
           <w:lang w:eastAsia="en-GB"/>
         </w:rPr>
         <w:t>programa</w:t>
@@ -3325,6 +3499,7 @@
           <w:color w:val="37474F"/>
           <w:sz w:val="21"/>
           <w:szCs w:val="21"/>
+          <w:highlight w:val="yellow"/>
           <w:lang w:eastAsia="en-GB"/>
         </w:rPr>
         <w:t xml:space="preserve"> que </w:t>
@@ -3336,6 +3511,7 @@
           <w:color w:val="37474F"/>
           <w:sz w:val="21"/>
           <w:szCs w:val="21"/>
+          <w:highlight w:val="yellow"/>
           <w:lang w:eastAsia="en-GB"/>
         </w:rPr>
         <w:t>implementi</w:t>
@@ -3347,6 +3523,7 @@
           <w:color w:val="37474F"/>
           <w:sz w:val="21"/>
           <w:szCs w:val="21"/>
+          <w:highlight w:val="yellow"/>
           <w:lang w:eastAsia="en-GB"/>
         </w:rPr>
         <w:t xml:space="preserve"> una </w:t>
@@ -3358,6 +3535,7 @@
           <w:color w:val="37474F"/>
           <w:sz w:val="21"/>
           <w:szCs w:val="21"/>
+          <w:highlight w:val="yellow"/>
           <w:lang w:eastAsia="en-GB"/>
         </w:rPr>
         <w:t>funció</w:t>
@@ -3369,6 +3547,7 @@
           <w:color w:val="37474F"/>
           <w:sz w:val="21"/>
           <w:szCs w:val="21"/>
+          <w:highlight w:val="yellow"/>
           <w:lang w:eastAsia="en-GB"/>
         </w:rPr>
         <w:t xml:space="preserve"> on es </w:t>
@@ -3380,6 +3559,7 @@
           <w:color w:val="37474F"/>
           <w:sz w:val="21"/>
           <w:szCs w:val="21"/>
+          <w:highlight w:val="yellow"/>
           <w:lang w:eastAsia="en-GB"/>
         </w:rPr>
         <w:t>compti</w:t>
@@ -3391,6 +3571,7 @@
           <w:color w:val="37474F"/>
           <w:sz w:val="21"/>
           <w:szCs w:val="21"/>
+          <w:highlight w:val="yellow"/>
           <w:lang w:eastAsia="en-GB"/>
         </w:rPr>
         <w:t xml:space="preserve"> fins a un </w:t>
@@ -3402,6 +3583,7 @@
           <w:color w:val="37474F"/>
           <w:sz w:val="21"/>
           <w:szCs w:val="21"/>
+          <w:highlight w:val="yellow"/>
           <w:lang w:eastAsia="en-GB"/>
         </w:rPr>
         <w:t>nombre</w:t>
@@ -3413,6 +3595,7 @@
           <w:color w:val="37474F"/>
           <w:sz w:val="21"/>
           <w:szCs w:val="21"/>
+          <w:highlight w:val="yellow"/>
           <w:lang w:eastAsia="en-GB"/>
         </w:rPr>
         <w:t xml:space="preserve"> </w:t>
@@ -3424,6 +3607,7 @@
           <w:color w:val="37474F"/>
           <w:sz w:val="21"/>
           <w:szCs w:val="21"/>
+          <w:highlight w:val="yellow"/>
           <w:lang w:eastAsia="en-GB"/>
         </w:rPr>
         <w:t>determinat</w:t>
@@ -3435,6 +3619,7 @@
           <w:color w:val="37474F"/>
           <w:sz w:val="21"/>
           <w:szCs w:val="21"/>
+          <w:highlight w:val="yellow"/>
           <w:lang w:eastAsia="en-GB"/>
         </w:rPr>
         <w:t xml:space="preserve">. Si no </w:t>
@@ -3446,6 +3631,7 @@
           <w:color w:val="37474F"/>
           <w:sz w:val="21"/>
           <w:szCs w:val="21"/>
+          <w:highlight w:val="yellow"/>
           <w:lang w:eastAsia="en-GB"/>
         </w:rPr>
         <w:t>s’inclou</w:t>
@@ -3457,6 +3643,7 @@
           <w:color w:val="37474F"/>
           <w:sz w:val="21"/>
           <w:szCs w:val="21"/>
+          <w:highlight w:val="yellow"/>
           <w:lang w:eastAsia="en-GB"/>
         </w:rPr>
         <w:t xml:space="preserve"> un </w:t>
@@ -3468,6 +3655,7 @@
           <w:color w:val="37474F"/>
           <w:sz w:val="21"/>
           <w:szCs w:val="21"/>
+          <w:highlight w:val="yellow"/>
           <w:lang w:eastAsia="en-GB"/>
         </w:rPr>
         <w:t>nombre</w:t>
@@ -3479,6 +3667,7 @@
           <w:color w:val="37474F"/>
           <w:sz w:val="21"/>
           <w:szCs w:val="21"/>
+          <w:highlight w:val="yellow"/>
           <w:lang w:eastAsia="en-GB"/>
         </w:rPr>
         <w:t xml:space="preserve"> </w:t>
@@ -3490,6 +3679,7 @@
           <w:color w:val="37474F"/>
           <w:sz w:val="21"/>
           <w:szCs w:val="21"/>
+          <w:highlight w:val="yellow"/>
           <w:lang w:eastAsia="en-GB"/>
         </w:rPr>
         <w:t>determinat</w:t>
@@ -3501,6 +3691,7 @@
           <w:color w:val="37474F"/>
           <w:sz w:val="21"/>
           <w:szCs w:val="21"/>
+          <w:highlight w:val="yellow"/>
           <w:lang w:eastAsia="en-GB"/>
         </w:rPr>
         <w:t xml:space="preserve">, el </w:t>
@@ -3512,6 +3703,7 @@
           <w:color w:val="37474F"/>
           <w:sz w:val="21"/>
           <w:szCs w:val="21"/>
+          <w:highlight w:val="yellow"/>
           <w:lang w:eastAsia="en-GB"/>
         </w:rPr>
         <w:t>nombre</w:t>
@@ -3523,6 +3715,7 @@
           <w:color w:val="37474F"/>
           <w:sz w:val="21"/>
           <w:szCs w:val="21"/>
+          <w:highlight w:val="yellow"/>
           <w:lang w:eastAsia="en-GB"/>
         </w:rPr>
         <w:t xml:space="preserve"> </w:t>
@@ -3534,6 +3727,7 @@
           <w:color w:val="37474F"/>
           <w:sz w:val="21"/>
           <w:szCs w:val="21"/>
+          <w:highlight w:val="yellow"/>
           <w:lang w:eastAsia="en-GB"/>
         </w:rPr>
         <w:t>haurà</w:t>
@@ -3545,6 +3739,7 @@
           <w:color w:val="37474F"/>
           <w:sz w:val="21"/>
           <w:szCs w:val="21"/>
+          <w:highlight w:val="yellow"/>
           <w:lang w:eastAsia="en-GB"/>
         </w:rPr>
         <w:t xml:space="preserve"> de </w:t>
@@ -3556,6 +3751,7 @@
           <w:color w:val="37474F"/>
           <w:sz w:val="21"/>
           <w:szCs w:val="21"/>
+          <w:highlight w:val="yellow"/>
           <w:lang w:eastAsia="en-GB"/>
         </w:rPr>
         <w:t>tenir</w:t>
@@ -3567,6 +3763,7 @@
           <w:color w:val="37474F"/>
           <w:sz w:val="21"/>
           <w:szCs w:val="21"/>
+          <w:highlight w:val="yellow"/>
           <w:lang w:eastAsia="en-GB"/>
         </w:rPr>
         <w:t xml:space="preserve"> un </w:t>
@@ -3578,6 +3775,7 @@
           <w:color w:val="37474F"/>
           <w:sz w:val="21"/>
           <w:szCs w:val="21"/>
+          <w:highlight w:val="yellow"/>
           <w:lang w:eastAsia="en-GB"/>
         </w:rPr>
         <w:t>valor</w:t>
@@ -3589,6 +3787,7 @@
           <w:color w:val="37474F"/>
           <w:sz w:val="21"/>
           <w:szCs w:val="21"/>
+          <w:highlight w:val="yellow"/>
           <w:lang w:eastAsia="en-GB"/>
         </w:rPr>
         <w:t xml:space="preserve"> per </w:t>
@@ -3600,6 +3799,7 @@
           <w:color w:val="37474F"/>
           <w:sz w:val="21"/>
           <w:szCs w:val="21"/>
+          <w:highlight w:val="yellow"/>
           <w:lang w:eastAsia="en-GB"/>
         </w:rPr>
         <w:t>defecte</w:t>
@@ -3611,6 +3811,7 @@
           <w:color w:val="37474F"/>
           <w:sz w:val="21"/>
           <w:szCs w:val="21"/>
+          <w:highlight w:val="yellow"/>
           <w:lang w:eastAsia="en-GB"/>
         </w:rPr>
         <w:t xml:space="preserve"> </w:t>
@@ -3622,6 +3823,7 @@
           <w:color w:val="37474F"/>
           <w:sz w:val="21"/>
           <w:szCs w:val="21"/>
+          <w:highlight w:val="yellow"/>
           <w:lang w:eastAsia="en-GB"/>
         </w:rPr>
         <w:t>igual</w:t>
@@ -3633,6 +3835,7 @@
           <w:color w:val="37474F"/>
           <w:sz w:val="21"/>
           <w:szCs w:val="21"/>
+          <w:highlight w:val="yellow"/>
           <w:lang w:eastAsia="en-GB"/>
         </w:rPr>
         <w:t xml:space="preserve"> a 10. A </w:t>
@@ -3644,6 +3847,7 @@
           <w:color w:val="37474F"/>
           <w:sz w:val="21"/>
           <w:szCs w:val="21"/>
+          <w:highlight w:val="yellow"/>
           <w:lang w:eastAsia="en-GB"/>
         </w:rPr>
         <w:t>més</w:t>
@@ -3655,6 +3859,7 @@
           <w:color w:val="37474F"/>
           <w:sz w:val="21"/>
           <w:szCs w:val="21"/>
+          <w:highlight w:val="yellow"/>
           <w:lang w:eastAsia="en-GB"/>
         </w:rPr>
         <w:t xml:space="preserve">, </w:t>
@@ -3666,6 +3871,7 @@
           <w:color w:val="37474F"/>
           <w:sz w:val="21"/>
           <w:szCs w:val="21"/>
+          <w:highlight w:val="yellow"/>
           <w:lang w:eastAsia="en-GB"/>
         </w:rPr>
         <w:t>aquesta</w:t>
@@ -3677,6 +3883,7 @@
           <w:color w:val="37474F"/>
           <w:sz w:val="21"/>
           <w:szCs w:val="21"/>
+          <w:highlight w:val="yellow"/>
           <w:lang w:eastAsia="en-GB"/>
         </w:rPr>
         <w:t xml:space="preserve"> </w:t>
@@ -3688,6 +3895,7 @@
           <w:color w:val="37474F"/>
           <w:sz w:val="21"/>
           <w:szCs w:val="21"/>
+          <w:highlight w:val="yellow"/>
           <w:lang w:eastAsia="en-GB"/>
         </w:rPr>
         <w:t>funció</w:t>
@@ -3699,6 +3907,7 @@
           <w:color w:val="37474F"/>
           <w:sz w:val="21"/>
           <w:szCs w:val="21"/>
+          <w:highlight w:val="yellow"/>
           <w:lang w:eastAsia="en-GB"/>
         </w:rPr>
         <w:t xml:space="preserve"> ha de </w:t>
@@ -3710,6 +3919,7 @@
           <w:color w:val="37474F"/>
           <w:sz w:val="21"/>
           <w:szCs w:val="21"/>
+          <w:highlight w:val="yellow"/>
           <w:lang w:eastAsia="en-GB"/>
         </w:rPr>
         <w:t>tenir</w:t>
@@ -3721,6 +3931,7 @@
           <w:color w:val="37474F"/>
           <w:sz w:val="21"/>
           <w:szCs w:val="21"/>
+          <w:highlight w:val="yellow"/>
           <w:lang w:eastAsia="en-GB"/>
         </w:rPr>
         <w:t xml:space="preserve"> un </w:t>
@@ -3732,6 +3943,7 @@
           <w:color w:val="37474F"/>
           <w:sz w:val="21"/>
           <w:szCs w:val="21"/>
+          <w:highlight w:val="yellow"/>
           <w:lang w:eastAsia="en-GB"/>
         </w:rPr>
         <w:t>segon</w:t>
@@ -3743,6 +3955,7 @@
           <w:color w:val="37474F"/>
           <w:sz w:val="21"/>
           <w:szCs w:val="21"/>
+          <w:highlight w:val="yellow"/>
           <w:lang w:eastAsia="en-GB"/>
         </w:rPr>
         <w:t xml:space="preserve"> </w:t>
@@ -3754,6 +3967,7 @@
           <w:color w:val="37474F"/>
           <w:sz w:val="21"/>
           <w:szCs w:val="21"/>
+          <w:highlight w:val="yellow"/>
           <w:lang w:eastAsia="en-GB"/>
         </w:rPr>
         <w:t>paràmetre</w:t>
@@ -3765,6 +3979,7 @@
           <w:color w:val="37474F"/>
           <w:sz w:val="21"/>
           <w:szCs w:val="21"/>
+          <w:highlight w:val="yellow"/>
           <w:lang w:eastAsia="en-GB"/>
         </w:rPr>
         <w:t xml:space="preserve"> que </w:t>
@@ -3776,6 +3991,7 @@
           <w:color w:val="37474F"/>
           <w:sz w:val="21"/>
           <w:szCs w:val="21"/>
+          <w:highlight w:val="yellow"/>
           <w:lang w:eastAsia="en-GB"/>
         </w:rPr>
         <w:t>indiqui</w:t>
@@ -3787,6 +4003,7 @@
           <w:color w:val="37474F"/>
           <w:sz w:val="21"/>
           <w:szCs w:val="21"/>
+          <w:highlight w:val="yellow"/>
           <w:lang w:eastAsia="en-GB"/>
         </w:rPr>
         <w:t xml:space="preserve"> de quant a quant es </w:t>
@@ -3799,6 +4016,7 @@
           <w:color w:val="37474F"/>
           <w:sz w:val="21"/>
           <w:szCs w:val="21"/>
+          <w:highlight w:val="yellow"/>
           <w:lang w:eastAsia="en-GB"/>
         </w:rPr>
         <w:t>compta</w:t>
@@ -3810,6 +4028,7 @@
           <w:color w:val="37474F"/>
           <w:sz w:val="21"/>
           <w:szCs w:val="21"/>
+          <w:highlight w:val="yellow"/>
           <w:lang w:eastAsia="en-GB"/>
         </w:rPr>
         <w:t>(</w:t>
@@ -3821,6 +4040,7 @@
           <w:color w:val="37474F"/>
           <w:sz w:val="21"/>
           <w:szCs w:val="21"/>
+          <w:highlight w:val="yellow"/>
           <w:lang w:eastAsia="en-GB"/>
         </w:rPr>
         <w:t xml:space="preserve">D'1 </w:t>
@@ -3832,6 +4052,7 @@
           <w:color w:val="37474F"/>
           <w:sz w:val="21"/>
           <w:szCs w:val="21"/>
+          <w:highlight w:val="yellow"/>
           <w:lang w:eastAsia="en-GB"/>
         </w:rPr>
         <w:t>en</w:t>
@@ -3843,6 +4064,7 @@
           <w:color w:val="37474F"/>
           <w:sz w:val="21"/>
           <w:szCs w:val="21"/>
+          <w:highlight w:val="yellow"/>
           <w:lang w:eastAsia="en-GB"/>
         </w:rPr>
         <w:t xml:space="preserve"> 1, de 2 </w:t>
@@ -3854,6 +4076,7 @@
           <w:color w:val="37474F"/>
           <w:sz w:val="21"/>
           <w:szCs w:val="21"/>
+          <w:highlight w:val="yellow"/>
           <w:lang w:eastAsia="en-GB"/>
         </w:rPr>
         <w:t>en</w:t>
@@ -3865,6 +4088,7 @@
           <w:color w:val="37474F"/>
           <w:sz w:val="21"/>
           <w:szCs w:val="21"/>
+          <w:highlight w:val="yellow"/>
           <w:lang w:eastAsia="en-GB"/>
         </w:rPr>
         <w:t xml:space="preserve"> 2…). El </w:t>
@@ -3876,6 +4100,7 @@
           <w:color w:val="37474F"/>
           <w:sz w:val="21"/>
           <w:szCs w:val="21"/>
+          <w:highlight w:val="yellow"/>
           <w:lang w:eastAsia="en-GB"/>
         </w:rPr>
         <w:t>compte</w:t>
@@ -3887,6 +4112,7 @@
           <w:color w:val="37474F"/>
           <w:sz w:val="21"/>
           <w:szCs w:val="21"/>
+          <w:highlight w:val="yellow"/>
           <w:lang w:eastAsia="en-GB"/>
         </w:rPr>
         <w:t xml:space="preserve"> </w:t>
@@ -3898,6 +4124,7 @@
           <w:color w:val="37474F"/>
           <w:sz w:val="21"/>
           <w:szCs w:val="21"/>
+          <w:highlight w:val="yellow"/>
           <w:lang w:eastAsia="en-GB"/>
         </w:rPr>
         <w:t>s’ha</w:t>
@@ -3909,6 +4136,7 @@
           <w:color w:val="37474F"/>
           <w:sz w:val="21"/>
           <w:szCs w:val="21"/>
+          <w:highlight w:val="yellow"/>
           <w:lang w:eastAsia="en-GB"/>
         </w:rPr>
         <w:t xml:space="preserve"> de </w:t>
@@ -3920,6 +4148,7 @@
           <w:color w:val="37474F"/>
           <w:sz w:val="21"/>
           <w:szCs w:val="21"/>
+          <w:highlight w:val="yellow"/>
           <w:lang w:eastAsia="en-GB"/>
         </w:rPr>
         <w:t>mostrar</w:t>
@@ -3931,6 +4160,7 @@
           <w:color w:val="37474F"/>
           <w:sz w:val="21"/>
           <w:szCs w:val="21"/>
+          <w:highlight w:val="yellow"/>
           <w:lang w:eastAsia="en-GB"/>
         </w:rPr>
         <w:t xml:space="preserve"> per </w:t>
@@ -3942,6 +4172,7 @@
           <w:color w:val="37474F"/>
           <w:sz w:val="21"/>
           <w:szCs w:val="21"/>
+          <w:highlight w:val="yellow"/>
           <w:lang w:eastAsia="en-GB"/>
         </w:rPr>
         <w:t>pantalla</w:t>
@@ -3953,6 +4184,7 @@
           <w:color w:val="37474F"/>
           <w:sz w:val="21"/>
           <w:szCs w:val="21"/>
+          <w:highlight w:val="yellow"/>
           <w:lang w:eastAsia="en-GB"/>
         </w:rPr>
         <w:t xml:space="preserve"> pas per pas.</w:t>
@@ -4037,6 +4269,7 @@
           <w:lang w:eastAsia="en-GB"/>
         </w:rPr>
       </w:pPr>
+      <w:bookmarkStart w:id="0" w:name="_GoBack"/>
       <w:proofErr w:type="spellStart"/>
       <w:r>
         <w:rPr>
@@ -4797,6 +5030,7 @@
         <w:t>.</w:t>
       </w:r>
     </w:p>
+    <w:bookmarkEnd w:id="0"/>
     <w:p>
       <w:pPr>
         <w:spacing w:after="0" w:line="240" w:lineRule="auto"/>

</xml_diff>